<commit_message>
Converting from Map Editor to Map Inspector
Moving away from a separate window/editor for the map controls, moving
it to be a part of the inspector. Painting the textures on the tiles is
also implemented.
</commit_message>
<xml_diff>
--- a/Documentation/Capstone Weekly Project Summary.docx
+++ b/Documentation/Capstone Weekly Project Summary.docx
@@ -459,7 +459,21 @@
                 <w:sz w:val="20"/>
                 <w:szCs w:val="20"/>
               </w:rPr>
-              <w:t>Basic parts of the Unity editor UI I took for granted, because not everything is exposed through their API (or if it is, it isn’t well documented). Figuring out how to drag/drop texture to/from the Map Editor panel took much, much longer than I thought it would.</w:t>
+              <w:t>Basic parts of the Unity editor UI I took for granted, because not everything is exposed through their API (or if it is, it isn’t well documented). Figuring out how to drag/drop texture to/from the Map Editor panel took much, much</w:t>
+            </w:r>
+            <w:r>
+              <w:rPr>
+                <w:sz w:val="20"/>
+                <w:szCs w:val="20"/>
+              </w:rPr>
+              <w:t xml:space="preserve"> longer than I thought it would, and then I ended up not needing it when I implemented ‘texture painting’ anyways.</w:t>
+            </w:r>
+            <w:r>
+              <w:rPr>
+                <w:sz w:val="20"/>
+                <w:szCs w:val="20"/>
+              </w:rPr>
+              <w:t xml:space="preserve"> </w:t>
             </w:r>
             <w:bookmarkStart w:id="0" w:name="_GoBack"/>
             <w:bookmarkEnd w:id="0"/>
@@ -1272,15 +1286,8 @@
                 <w:sz w:val="20"/>
                 <w:szCs w:val="20"/>
               </w:rPr>
-              <w:t xml:space="preserve">Tasks Completed/New  </w:t>
-            </w:r>
-            <w:r>
-              <w:rPr>
-                <w:sz w:val="20"/>
-                <w:szCs w:val="20"/>
-              </w:rPr>
               <w:lastRenderedPageBreak/>
-              <w:t>Functionality</w:t>
+              <w:t>Tasks Completed/New  Functionality</w:t>
             </w:r>
           </w:p>
         </w:tc>
@@ -1320,7 +1327,6 @@
                 <w:sz w:val="20"/>
                 <w:szCs w:val="20"/>
               </w:rPr>
-              <w:lastRenderedPageBreak/>
               <w:t>Comments</w:t>
             </w:r>
           </w:p>
@@ -1706,7 +1712,15 @@
       <w:t>Project:</w:t>
     </w:r>
     <w:r>
-      <w:t xml:space="preserve"> Teyke Toolkit</w:t>
+      <w:t xml:space="preserve"> </w:t>
+    </w:r>
+    <w:proofErr w:type="spellStart"/>
+    <w:r>
+      <w:t>Teyke</w:t>
+    </w:r>
+    <w:proofErr w:type="spellEnd"/>
+    <w:r>
+      <w:t xml:space="preserve"> Toolkit</w:t>
     </w:r>
     <w:r>
       <w:t xml:space="preserve"> </w:t>

</xml_diff>

<commit_message>
Messenger-Based Event System Implemented
Implemented a skeleton for the finished event system. Objects simply
register with a static 'Messenger' class for events the fire and listen
to. Defining often-used base events will come next.
</commit_message>
<xml_diff>
--- a/Documentation/Capstone Weekly Project Summary.docx
+++ b/Documentation/Capstone Weekly Project Summary.docx
@@ -620,8 +620,6 @@
               </w:rPr>
               <w:t>Began researching/implementing pathfinding</w:t>
             </w:r>
-            <w:bookmarkStart w:id="0" w:name="_GoBack"/>
-            <w:bookmarkEnd w:id="0"/>
           </w:p>
         </w:tc>
       </w:tr>
@@ -726,6 +724,14 @@
               </w:rPr>
               <w:t xml:space="preserve">Project Status: </w:t>
             </w:r>
+            <w:r>
+              <w:rPr>
+                <w:sz w:val="20"/>
+                <w:szCs w:val="20"/>
+                <w:highlight w:val="green"/>
+              </w:rPr>
+              <w:t>Green</w:t>
+            </w:r>
           </w:p>
         </w:tc>
       </w:tr>
@@ -766,6 +772,53 @@
                 <w:szCs w:val="20"/>
               </w:rPr>
             </w:pPr>
+            <w:r>
+              <w:rPr>
+                <w:sz w:val="20"/>
+                <w:szCs w:val="20"/>
+              </w:rPr>
+              <w:t>Implemented A* pathfinding.</w:t>
+            </w:r>
+          </w:p>
+          <w:p>
+            <w:pPr>
+              <w:pStyle w:val="ListParagraph"/>
+              <w:numPr>
+                <w:ilvl w:val="0"/>
+                <w:numId w:val="1"/>
+              </w:numPr>
+              <w:rPr>
+                <w:sz w:val="20"/>
+                <w:szCs w:val="20"/>
+              </w:rPr>
+            </w:pPr>
+            <w:r>
+              <w:rPr>
+                <w:sz w:val="20"/>
+                <w:szCs w:val="20"/>
+              </w:rPr>
+              <w:t>Real-time editing of paths</w:t>
+            </w:r>
+          </w:p>
+          <w:p>
+            <w:pPr>
+              <w:pStyle w:val="ListParagraph"/>
+              <w:numPr>
+                <w:ilvl w:val="0"/>
+                <w:numId w:val="1"/>
+              </w:numPr>
+              <w:rPr>
+                <w:sz w:val="20"/>
+                <w:szCs w:val="20"/>
+              </w:rPr>
+            </w:pPr>
+            <w:r>
+              <w:rPr>
+                <w:sz w:val="20"/>
+                <w:szCs w:val="20"/>
+              </w:rPr>
+              <w:t>Minor improvements to map editor inspector</w:t>
+            </w:r>
           </w:p>
         </w:tc>
       </w:tr>
@@ -801,6 +854,13 @@
                 <w:szCs w:val="20"/>
               </w:rPr>
             </w:pPr>
+            <w:r>
+              <w:rPr>
+                <w:sz w:val="20"/>
+                <w:szCs w:val="20"/>
+              </w:rPr>
+              <w:t>Implementing a working pathing algorithm proved much more difficult than I imagined. For the ideal pathfinding system (a goal based heat-map) efficiency became a huge problem for larger maps. A* doesn’t look as fluid, but it works for larger maps.</w:t>
+            </w:r>
           </w:p>
         </w:tc>
       </w:tr>
@@ -910,6 +970,35 @@
                 <w:szCs w:val="20"/>
               </w:rPr>
             </w:pPr>
+            <w:r>
+              <w:rPr>
+                <w:sz w:val="20"/>
+                <w:szCs w:val="20"/>
+              </w:rPr>
+              <w:t>Start of event system.</w:t>
+            </w:r>
+          </w:p>
+          <w:p>
+            <w:pPr>
+              <w:pStyle w:val="ListParagraph"/>
+              <w:numPr>
+                <w:ilvl w:val="0"/>
+                <w:numId w:val="1"/>
+              </w:numPr>
+              <w:rPr>
+                <w:sz w:val="20"/>
+                <w:szCs w:val="20"/>
+              </w:rPr>
+            </w:pPr>
+            <w:r>
+              <w:rPr>
+                <w:sz w:val="20"/>
+                <w:szCs w:val="20"/>
+              </w:rPr>
+              <w:t>When unit enters an area, something happens.</w:t>
+            </w:r>
+            <w:bookmarkStart w:id="0" w:name="_GoBack"/>
+            <w:bookmarkEnd w:id="0"/>
           </w:p>
         </w:tc>
       </w:tr>
@@ -1218,6 +1307,7 @@
                 <w:sz w:val="20"/>
                 <w:szCs w:val="20"/>
               </w:rPr>
+              <w:lastRenderedPageBreak/>
               <w:t>Comments</w:t>
             </w:r>
           </w:p>
@@ -1322,7 +1412,6 @@
                 <w:sz w:val="20"/>
                 <w:szCs w:val="20"/>
               </w:rPr>
-              <w:lastRenderedPageBreak/>
               <w:t>Tasks Completed/New  Functionality</w:t>
             </w:r>
           </w:p>
@@ -1748,15 +1837,7 @@
       <w:t>Project:</w:t>
     </w:r>
     <w:r>
-      <w:t xml:space="preserve"> </w:t>
-    </w:r>
-    <w:proofErr w:type="spellStart"/>
-    <w:r>
-      <w:t>Teyke</w:t>
-    </w:r>
-    <w:proofErr w:type="spellEnd"/>
-    <w:r>
-      <w:t xml:space="preserve"> Toolkit</w:t>
+      <w:t xml:space="preserve"> Teyke Toolkit</w:t>
     </w:r>
     <w:r>
       <w:t xml:space="preserve"> </w:t>

</xml_diff>